<commit_message>
Latest version of Lex Yacc Makefile and docx
</commit_message>
<xml_diff>
--- a/PaintPP/grammar.docx
+++ b/PaintPP/grammar.docx
@@ -9,11 +9,7 @@
       </w:pPr>
       <w:r>
         <w:rPr/>
-        <w:t>p</w:t>
-      </w:r>
-      <w:r>
-        <w:rPr/>
-        <w:t>rog →  prog \n stmt | stmt</w:t>
+        <w:t>prog →  prog ‘\n’ stmt | stmt</w:t>
       </w:r>
     </w:p>
     <w:p>
@@ -25,23 +21,19 @@
         <w:rPr/>
         <w:t xml:space="preserve">stmt →  cond | loop | assign | alloc | func </w:t>
       </w:r>
-    </w:p>
-    <w:p>
-      <w:pPr>
-        <w:pStyle w:val="Normal"/>
-        <w:rPr/>
-      </w:pPr>
-      <w:r>
-        <w:rPr/>
-        <w:t xml:space="preserve">alloc →  </w:t>
-      </w:r>
-      <w:r>
-        <w:rPr/>
-        <w:t>VAR</w:t>
-      </w:r>
-      <w:r>
-        <w:rPr/>
-        <w:t xml:space="preserve"> ‘ ‘ ID</w:t>
+      <w:r>
+        <w:rPr/>
+        <w:t>| alloc</w:t>
+      </w:r>
+    </w:p>
+    <w:p>
+      <w:pPr>
+        <w:pStyle w:val="Normal"/>
+        <w:rPr/>
+      </w:pPr>
+      <w:r>
+        <w:rPr/>
+        <w:t>alloc →  VAR ‘ ‘ ID</w:t>
       </w:r>
     </w:p>
     <w:p>
@@ -61,75 +53,58 @@
       </w:pPr>
       <w:r>
         <w:rPr/>
-        <w:t>comp_exp →</w:t>
-      </w:r>
-      <w:r>
-        <w:rPr/>
-        <w:t xml:space="preserve"> LOCATION | SIZE | COLOR | shape_functions </w:t>
-      </w:r>
-    </w:p>
-    <w:p>
-      <w:pPr>
-        <w:pStyle w:val="Normal"/>
-        <w:rPr/>
-      </w:pPr>
-      <w:r>
-        <w:rPr/>
-        <w:t xml:space="preserve">type →  </w:t>
-      </w:r>
-      <w:r>
-        <w:rPr/>
-        <w:t>INT</w:t>
-      </w:r>
-      <w:r>
-        <w:rPr/>
-        <w:t xml:space="preserve"> | </w:t>
-      </w:r>
-      <w:r>
-        <w:rPr/>
-        <w:t>FLOAT</w:t>
-      </w:r>
-      <w:r>
-        <w:rPr/>
-        <w:t xml:space="preserve"> | </w:t>
-      </w:r>
-      <w:r>
-        <w:rPr/>
-        <w:t>STRING</w:t>
-      </w:r>
-      <w:r>
-        <w:rPr/>
-        <w:t xml:space="preserve"> | </w:t>
-      </w:r>
-      <w:r>
-        <w:rPr/>
-        <w:t>BOOLEAN</w:t>
-      </w:r>
-      <w:r>
-        <w:rPr/>
-        <w:t xml:space="preserve"> | </w:t>
-      </w:r>
-      <w:r>
-        <w:rPr/>
-        <w:t xml:space="preserve">ARRAY_TYPE | comp_exp </w:t>
-      </w:r>
-    </w:p>
-    <w:p>
-      <w:pPr>
-        <w:pStyle w:val="Normal"/>
-        <w:rPr/>
-      </w:pPr>
-      <w:r>
-        <w:rPr/>
-        <w:t xml:space="preserve">assign → </w:t>
-      </w:r>
-      <w:r>
-        <w:rPr/>
-        <w:t xml:space="preserve">(VAR)? </w:t>
-      </w:r>
-      <w:r>
-        <w:rPr/>
-        <w:t>ID ‘=’ assign_tail</w:t>
+        <w:t xml:space="preserve">comp_exp → LOCATION | SIZE | COLOR | shape_functions </w:t>
+      </w:r>
+    </w:p>
+    <w:p>
+      <w:pPr>
+        <w:pStyle w:val="Normal"/>
+        <w:rPr/>
+      </w:pPr>
+      <w:r>
+        <w:rPr/>
+        <w:t xml:space="preserve">type →  INT | FLOAT | STRING | BOOLEAN | ARRAY_TYPE | comp_exp </w:t>
+      </w:r>
+    </w:p>
+    <w:p>
+      <w:pPr>
+        <w:pStyle w:val="Normal"/>
+        <w:rPr/>
+      </w:pPr>
+      <w:r>
+        <w:rPr/>
+        <w:t xml:space="preserve">assign → ID </w:t>
+      </w:r>
+      <w:r>
+        <w:rPr/>
+        <w:t>ASSIGN_OP</w:t>
+      </w:r>
+      <w:r>
+        <w:rPr/>
+        <w:t xml:space="preserve"> assign_tail </w:t>
+      </w:r>
+    </w:p>
+    <w:p>
+      <w:pPr>
+        <w:pStyle w:val="Normal"/>
+        <w:rPr/>
+      </w:pPr>
+      <w:r>
+        <w:rPr/>
+        <w:tab/>
+        <w:t xml:space="preserve">| </w:t>
+      </w:r>
+      <w:r>
+        <w:rPr/>
+        <w:t xml:space="preserve">VAR ID </w:t>
+      </w:r>
+      <w:r>
+        <w:rPr/>
+        <w:t>ASSIGN_OP</w:t>
+      </w:r>
+      <w:r>
+        <w:rPr/>
+        <w:t xml:space="preserve"> assign_tail</w:t>
       </w:r>
     </w:p>
     <w:p>
@@ -169,27 +144,15 @@
       </w:pPr>
       <w:r>
         <w:rPr/>
-        <w:t xml:space="preserve">int_exp_tail →  OP </w:t>
-      </w:r>
-      <w:r>
-        <w:rPr/>
-        <w:t>(int</w:t>
-      </w:r>
-      <w:r>
-        <w:rPr/>
-        <w:t xml:space="preserve">_exp </w:t>
-      </w:r>
-      <w:r>
-        <w:rPr/>
-        <w:t>| INT_FUNCT )</w:t>
-      </w:r>
-      <w:r>
-        <w:rPr/>
-        <w:t xml:space="preserve"> | </w:t>
-      </w:r>
-      <w:r>
-        <w:rPr/>
-        <w:t>ε</w:t>
+        <w:t xml:space="preserve">int_exp_tail →  </w:t>
+      </w:r>
+      <w:r>
+        <w:rPr/>
+        <w:t>PRIMARY_OPS</w:t>
+      </w:r>
+      <w:r>
+        <w:rPr/>
+        <w:t xml:space="preserve"> (int_exp | INT_FUNCT ) | ε</w:t>
       </w:r>
     </w:p>
     <w:p>
@@ -211,33 +174,25 @@
       </w:pPr>
       <w:r>
         <w:rPr/>
-        <w:t xml:space="preserve">float_exp_tail →  OP </w:t>
-      </w:r>
-      <w:r>
-        <w:rPr/>
-        <w:t>(float_exp | FLOAT_FUNCT)</w:t>
-      </w:r>
-      <w:r>
-        <w:rPr/>
-        <w:t xml:space="preserve"> | ε</w:t>
-      </w:r>
-    </w:p>
-    <w:p>
-      <w:pPr>
-        <w:pStyle w:val="Normal"/>
-        <w:rPr/>
-      </w:pPr>
-      <w:r>
-        <w:rPr/>
-        <w:t xml:space="preserve">string_exp →  STRING | string_exp + </w:t>
-      </w:r>
-      <w:r>
-        <w:rPr/>
-        <w:t xml:space="preserve">STRING_FUNCT | STRING_FUNCT +  string_exp | </w:t>
-      </w:r>
-      <w:r>
-        <w:rPr/>
-        <w:t>string_exp + string_exp</w:t>
+        <w:t xml:space="preserve">float_exp_tail →  </w:t>
+      </w:r>
+      <w:r>
+        <w:rPr/>
+        <w:t>PRIMARY_OPS</w:t>
+      </w:r>
+      <w:r>
+        <w:rPr/>
+        <w:t xml:space="preserve"> (float_exp | FLOAT_FUNCT) | ε</w:t>
+      </w:r>
+    </w:p>
+    <w:p>
+      <w:pPr>
+        <w:pStyle w:val="Normal"/>
+        <w:rPr/>
+      </w:pPr>
+      <w:r>
+        <w:rPr/>
+        <w:t>string_exp →  STRING | string_exp + STRING_FUNCT | STRING_FUNCT +  string_exp | string_exp + string_exp</w:t>
       </w:r>
     </w:p>
     <w:p>
@@ -259,15 +214,7 @@
       </w:pPr>
       <w:r>
         <w:rPr/>
-        <w:t xml:space="preserve">bool_exp_tail →  </w:t>
-      </w:r>
-      <w:r>
-        <w:rPr/>
-        <w:t>LOGICAL_CONCAT</w:t>
-      </w:r>
-      <w:r>
-        <w:rPr/>
-        <w:t xml:space="preserve"> logic bool_exp_tail | ε</w:t>
+        <w:t>bool_exp_tail →  LOGICAL_CONCAT logic bool_exp_tail | ε</w:t>
       </w:r>
     </w:p>
     <w:p>
@@ -283,9 +230,7 @@
     <w:p>
       <w:pPr>
         <w:pStyle w:val="Normal"/>
-        <w:rPr>
-          <w:rFonts w:ascii="Cambria" w:hAnsi="Cambria"/>
-        </w:rPr>
+        <w:rPr/>
       </w:pPr>
       <w:r>
         <w:rPr/>
@@ -301,11 +246,7 @@
       <w:r>
         <w:rPr/>
         <w:tab/>
-        <w:t xml:space="preserve">| ID logic_op  </w:t>
-      </w:r>
-      <w:r>
-        <w:rPr/>
-        <w:t>BOOL_FUNCT</w:t>
+        <w:t>| ID logic_op  BOOL_FUNCT</w:t>
       </w:r>
     </w:p>
     <w:p>
@@ -316,19 +257,7 @@
       <w:r>
         <w:rPr/>
         <w:tab/>
-        <w:t xml:space="preserve">| </w:t>
-      </w:r>
-      <w:r>
-        <w:rPr/>
-        <w:t>BOOL_FUNCT</w:t>
-      </w:r>
-      <w:r>
-        <w:rPr/>
-        <w:t xml:space="preserve"> logic_op </w:t>
-      </w:r>
-      <w:r>
-        <w:rPr/>
-        <w:t>BOOL_FUNCT</w:t>
+        <w:t>| BOOL_FUNCT logic_op BOOL_FUNCT</w:t>
       </w:r>
     </w:p>
     <w:p>
@@ -339,19 +268,7 @@
       <w:r>
         <w:rPr/>
         <w:tab/>
-        <w:t xml:space="preserve">| </w:t>
-      </w:r>
-      <w:r>
-        <w:rPr/>
-        <w:t>BOOL_FUNCT</w:t>
-      </w:r>
-      <w:r>
-        <w:rPr/>
-        <w:t xml:space="preserve"> logic_op ID | ID |  </w:t>
-      </w:r>
-      <w:r>
-        <w:rPr/>
-        <w:t>BOOL_FUNCT</w:t>
+        <w:t>| BOOL_FUNCT logic_op ID | ID |  BOOL_FUNCT</w:t>
       </w:r>
     </w:p>
     <w:sectPr>
@@ -373,7 +290,6 @@
     <w:rPrDefault>
       <w:rPr>
         <w:rFonts w:ascii="Cambria" w:hAnsi="Cambria" w:eastAsia="ＭＳ 明朝" w:cs="" w:asciiTheme="minorHAnsi" w:cstheme="minorBidi" w:eastAsiaTheme="minorEastAsia" w:hAnsiTheme="minorHAnsi"/>
-        <w:sz w:val="24"/>
         <w:szCs w:val="24"/>
         <w:lang w:val="en-US" w:eastAsia="en-US" w:bidi="ar-SA"/>
       </w:rPr>
@@ -531,7 +447,7 @@
     </w:pPr>
     <w:rPr>
       <w:rFonts w:ascii="Cambria" w:hAnsi="Cambria" w:eastAsia="ＭＳ 明朝" w:cs="" w:asciiTheme="minorHAnsi" w:cstheme="minorBidi" w:eastAsiaTheme="minorEastAsia" w:hAnsiTheme="minorHAnsi"/>
-      <w:color w:val="auto"/>
+      <w:color w:val="00000A"/>
       <w:sz w:val="24"/>
       <w:szCs w:val="24"/>
       <w:lang w:val="en-US" w:eastAsia="en-US" w:bidi="ar-SA"/>

</xml_diff>